<commit_message>
UPDATED DELIVERABLES/Summary Milestone Schedule - (UPDATED).docx
</commit_message>
<xml_diff>
--- a/documentation/projman/PROJMAN AFTER PRESENTATION (REVISIONS)/UPDATED DELIVERABLES/Summary Milestone Schedule - (UPDATED).docx
+++ b/documentation/projman/PROJMAN AFTER PRESENTATION (REVISIONS)/UPDATED DELIVERABLES/Summary Milestone Schedule - (UPDATED).docx
@@ -1,6 +1,6 @@
 
 <file path=word/document.xml><?xml version="1.0" encoding="utf-8"?>
-<w:document xmlns:wpc="http://schemas.microsoft.com/office/word/2010/wordprocessingCanvas" xmlns:cx="http://schemas.microsoft.com/office/drawing/2014/chartex" xmlns:cx1="http://schemas.microsoft.com/office/drawing/2015/9/8/chartex" xmlns:cx2="http://schemas.microsoft.com/office/drawing/2015/10/21/chartex" xmlns:cx3="http://schemas.microsoft.com/office/drawing/2016/5/9/chartex" xmlns:cx4="http://schemas.microsoft.com/office/drawing/2016/5/10/chartex" xmlns:cx5="http://schemas.microsoft.com/office/drawing/2016/5/11/chartex" xmlns:cx6="http://schemas.microsoft.com/office/drawing/2016/5/12/chartex" xmlns:cx7="http://schemas.microsoft.com/office/drawing/2016/5/13/chartex" xmlns:cx8="http://schemas.microsoft.com/office/drawing/2016/5/14/chartex" xmlns:mc="http://schemas.openxmlformats.org/markup-compatibility/2006" xmlns:aink="http://schemas.microsoft.com/office/drawing/2016/ink" xmlns:am3d="http://schemas.microsoft.com/office/drawing/2017/model3d" xmlns:o="urn:schemas-microsoft-com:office:office" xmlns:oel="http://schemas.microsoft.com/office/2019/extlst" xmlns:r="http://schemas.openxmlformats.org/officeDocument/2006/relationships" xmlns:m="http://schemas.openxmlformats.org/officeDocument/2006/math" xmlns:v="urn:schemas-microsoft-com:vml" xmlns:wp14="http://schemas.microsoft.com/office/word/2010/wordprocessingDrawing" xmlns:wp="http://schemas.openxmlformats.org/drawingml/2006/wordprocessingDrawing" xmlns:w10="urn:schemas-microsoft-com:office:word" xmlns:w="http://schemas.openxmlformats.org/wordprocessingml/2006/main" xmlns:w14="http://schemas.microsoft.com/office/word/2010/wordml" xmlns:w15="http://schemas.microsoft.com/office/word/2012/wordml" xmlns:w16cex="http://schemas.microsoft.com/office/word/2018/wordml/cex" xmlns:w16cid="http://schemas.microsoft.com/office/word/2016/wordml/cid" xmlns:w16="http://schemas.microsoft.com/office/word/2018/wordml" xmlns:w16du="http://schemas.microsoft.com/office/word/2023/wordml/word16du" xmlns:w16sdtdh="http://schemas.microsoft.com/office/word/2020/wordml/sdtdatahash" xmlns:w16se="http://schemas.microsoft.com/office/word/2015/wordml/symex" xmlns:wpg="http://schemas.microsoft.com/office/word/2010/wordprocessingGroup" xmlns:wpi="http://schemas.microsoft.com/office/word/2010/wordprocessingInk" xmlns:wne="http://schemas.microsoft.com/office/word/2006/wordml" xmlns:wps="http://schemas.microsoft.com/office/word/2010/wordprocessingShape" mc:Ignorable="w14 w15 w16se w16cid w16 w16cex w16sdtdh wp14">
+<w:document xmlns:wpc="http://schemas.microsoft.com/office/word/2010/wordprocessingCanvas" xmlns:cx="http://schemas.microsoft.com/office/drawing/2014/chartex" xmlns:cx1="http://schemas.microsoft.com/office/drawing/2015/9/8/chartex" xmlns:cx2="http://schemas.microsoft.com/office/drawing/2015/10/21/chartex" xmlns:cx3="http://schemas.microsoft.com/office/drawing/2016/5/9/chartex" xmlns:cx4="http://schemas.microsoft.com/office/drawing/2016/5/10/chartex" xmlns:cx5="http://schemas.microsoft.com/office/drawing/2016/5/11/chartex" xmlns:cx6="http://schemas.microsoft.com/office/drawing/2016/5/12/chartex" xmlns:cx7="http://schemas.microsoft.com/office/drawing/2016/5/13/chartex" xmlns:cx8="http://schemas.microsoft.com/office/drawing/2016/5/14/chartex" xmlns:mc="http://schemas.openxmlformats.org/markup-compatibility/2006" xmlns:aink="http://schemas.microsoft.com/office/drawing/2016/ink" xmlns:am3d="http://schemas.microsoft.com/office/drawing/2017/model3d" xmlns:o="urn:schemas-microsoft-com:office:office" xmlns:oel="http://schemas.microsoft.com/office/2019/extlst" xmlns:r="http://schemas.openxmlformats.org/officeDocument/2006/relationships" xmlns:m="http://schemas.openxmlformats.org/officeDocument/2006/math" xmlns:v="urn:schemas-microsoft-com:vml" xmlns:wp14="http://schemas.microsoft.com/office/word/2010/wordprocessingDrawing" xmlns:wp="http://schemas.openxmlformats.org/drawingml/2006/wordprocessingDrawing" xmlns:w10="urn:schemas-microsoft-com:office:word" xmlns:w="http://schemas.openxmlformats.org/wordprocessingml/2006/main" xmlns:w14="http://schemas.microsoft.com/office/word/2010/wordml" xmlns:w15="http://schemas.microsoft.com/office/word/2012/wordml" xmlns:w16cex="http://schemas.microsoft.com/office/word/2018/wordml/cex" xmlns:w16cid="http://schemas.microsoft.com/office/word/2016/wordml/cid" xmlns:w16="http://schemas.microsoft.com/office/word/2018/wordml" xmlns:w16sdtdh="http://schemas.microsoft.com/office/word/2020/wordml/sdtdatahash" xmlns:w16se="http://schemas.microsoft.com/office/word/2015/wordml/symex" xmlns:wpg="http://schemas.microsoft.com/office/word/2010/wordprocessingGroup" xmlns:wpi="http://schemas.microsoft.com/office/word/2010/wordprocessingInk" xmlns:wne="http://schemas.microsoft.com/office/word/2006/wordml" xmlns:wps="http://schemas.microsoft.com/office/word/2010/wordprocessingShape" mc:Ignorable="w14 w15 w16se w16cid w16 w16cex w16sdtdh wp14">
   <w:body>
     <w:tbl>
       <w:tblPr>
@@ -279,10 +279,7 @@
               </w:numPr>
             </w:pPr>
             <w:r>
-              <w:t>Initial</w:t>
-            </w:r>
-            <w:r>
-              <w:t xml:space="preserve"> Project Proposal Evaluation (Sprint 2)</w:t>
+              <w:t>Initial Project Proposal Evaluation (Sprint 2)</w:t>
             </w:r>
           </w:p>
           <w:p>
@@ -306,13 +303,7 @@
               </w:numPr>
             </w:pPr>
             <w:r>
-              <w:t xml:space="preserve">Project </w:t>
-            </w:r>
-            <w:r>
-              <w:t>Management</w:t>
-            </w:r>
-            <w:r>
-              <w:t xml:space="preserve"> Plan Evaluation (Sprint 4)</w:t>
+              <w:t>Project Management Plan Evaluation (Sprint 4)</w:t>
             </w:r>
           </w:p>
           <w:p>
@@ -441,13 +432,7 @@
               </w:numPr>
             </w:pPr>
             <w:r>
-              <w:t xml:space="preserve">Initial </w:t>
-            </w:r>
-            <w:r>
-              <w:t>Prototype</w:t>
-            </w:r>
-            <w:r>
-              <w:t xml:space="preserve"> Evaluation (Sprint 6)</w:t>
+              <w:t>Initial Prototype Evaluation (Sprint 6)</w:t>
             </w:r>
           </w:p>
           <w:p>
@@ -459,13 +444,7 @@
               </w:numPr>
             </w:pPr>
             <w:r>
-              <w:t xml:space="preserve">Finalization of Initial </w:t>
-            </w:r>
-            <w:r>
-              <w:t>Prototype</w:t>
-            </w:r>
-            <w:r>
-              <w:t xml:space="preserve"> (Sprint 7)</w:t>
+              <w:t>Finalization of Initial Prototype (Sprint 7)</w:t>
             </w:r>
           </w:p>
           <w:p>
@@ -783,7 +762,61 @@
               </w:numPr>
             </w:pPr>
             <w:r>
-              <w:t>Go Live (Sprint 17)</w:t>
+              <w:t>Verified use cases with the client (Sprint 16)</w:t>
+            </w:r>
+          </w:p>
+        </w:tc>
+        <w:tc>
+          <w:tcPr>
+            <w:tcW w:w="1902" w:type="dxa"/>
+            <w:tcBorders>
+              <w:left w:val="single" w:sz="18" w:space="0" w:color="auto"/>
+              <w:right w:val="single" w:sz="18" w:space="0" w:color="auto"/>
+            </w:tcBorders>
+          </w:tcPr>
+          <w:p>
+            <w:pPr>
+              <w:ind w:left="0" w:firstLine="0"/>
+              <w:jc w:val="center"/>
+            </w:pPr>
+          </w:p>
+          <w:p>
+            <w:pPr>
+              <w:ind w:left="0" w:firstLine="0"/>
+              <w:jc w:val="center"/>
+            </w:pPr>
+            <w:r>
+              <w:t>10/27/23</w:t>
+            </w:r>
+          </w:p>
+        </w:tc>
+      </w:tr>
+      <w:tr>
+        <w:trPr>
+          <w:trHeight w:val="351"/>
+        </w:trPr>
+        <w:tc>
+          <w:tcPr>
+            <w:tcW w:w="6003" w:type="dxa"/>
+            <w:tcBorders>
+              <w:left w:val="single" w:sz="18" w:space="0" w:color="auto"/>
+              <w:right w:val="single" w:sz="18" w:space="0" w:color="auto"/>
+            </w:tcBorders>
+          </w:tcPr>
+          <w:p>
+            <w:pPr>
+              <w:ind w:left="0" w:firstLine="0"/>
+              <w:rPr>
+                <w:b/>
+                <w:bCs/>
+              </w:rPr>
+            </w:pPr>
+            <w:r>
+              <w:rPr>
+                <w:b/>
+                <w:bCs/>
+              </w:rPr>
+              <w:t>IMPLEMENTATION</w:t>
             </w:r>
           </w:p>
           <w:p>
@@ -793,6 +826,18 @@
                 <w:ilvl w:val="0"/>
                 <w:numId w:val="4"/>
               </w:numPr>
+            </w:pPr>
+            <w:r>
+              <w:t>Go Live (Sprint 17)</w:t>
+            </w:r>
+          </w:p>
+          <w:p>
+            <w:pPr>
+              <w:ind w:left="0" w:firstLine="0"/>
+              <w:rPr>
+                <w:b/>
+                <w:bCs/>
+              </w:rPr>
             </w:pPr>
             <w:r>
               <w:t>Finalizing Web App Training Session (Sprint 18)</w:t>
@@ -960,7 +1005,7 @@
 </file>
 
 <file path=word/numbering.xml><?xml version="1.0" encoding="utf-8"?>
-<w:numbering xmlns:wpc="http://schemas.microsoft.com/office/word/2010/wordprocessingCanvas" xmlns:cx="http://schemas.microsoft.com/office/drawing/2014/chartex" xmlns:cx1="http://schemas.microsoft.com/office/drawing/2015/9/8/chartex" xmlns:cx2="http://schemas.microsoft.com/office/drawing/2015/10/21/chartex" xmlns:cx3="http://schemas.microsoft.com/office/drawing/2016/5/9/chartex" xmlns:cx4="http://schemas.microsoft.com/office/drawing/2016/5/10/chartex" xmlns:cx5="http://schemas.microsoft.com/office/drawing/2016/5/11/chartex" xmlns:cx6="http://schemas.microsoft.com/office/drawing/2016/5/12/chartex" xmlns:cx7="http://schemas.microsoft.com/office/drawing/2016/5/13/chartex" xmlns:cx8="http://schemas.microsoft.com/office/drawing/2016/5/14/chartex" xmlns:mc="http://schemas.openxmlformats.org/markup-compatibility/2006" xmlns:aink="http://schemas.microsoft.com/office/drawing/2016/ink" xmlns:am3d="http://schemas.microsoft.com/office/drawing/2017/model3d" xmlns:o="urn:schemas-microsoft-com:office:office" xmlns:oel="http://schemas.microsoft.com/office/2019/extlst" xmlns:r="http://schemas.openxmlformats.org/officeDocument/2006/relationships" xmlns:m="http://schemas.openxmlformats.org/officeDocument/2006/math" xmlns:v="urn:schemas-microsoft-com:vml" xmlns:wp14="http://schemas.microsoft.com/office/word/2010/wordprocessingDrawing" xmlns:wp="http://schemas.openxmlformats.org/drawingml/2006/wordprocessingDrawing" xmlns:w10="urn:schemas-microsoft-com:office:word" xmlns:w="http://schemas.openxmlformats.org/wordprocessingml/2006/main" xmlns:w14="http://schemas.microsoft.com/office/word/2010/wordml" xmlns:w15="http://schemas.microsoft.com/office/word/2012/wordml" xmlns:w16cex="http://schemas.microsoft.com/office/word/2018/wordml/cex" xmlns:w16cid="http://schemas.microsoft.com/office/word/2016/wordml/cid" xmlns:w16="http://schemas.microsoft.com/office/word/2018/wordml" xmlns:w16du="http://schemas.microsoft.com/office/word/2023/wordml/word16du" xmlns:w16sdtdh="http://schemas.microsoft.com/office/word/2020/wordml/sdtdatahash" xmlns:w16se="http://schemas.microsoft.com/office/word/2015/wordml/symex" xmlns:wpg="http://schemas.microsoft.com/office/word/2010/wordprocessingGroup" xmlns:wpi="http://schemas.microsoft.com/office/word/2010/wordprocessingInk" xmlns:wne="http://schemas.microsoft.com/office/word/2006/wordml" xmlns:wps="http://schemas.microsoft.com/office/word/2010/wordprocessingShape" mc:Ignorable="w14 w15 w16se w16cid w16 w16cex w16sdtdh wp14">
+<w:numbering xmlns:wpc="http://schemas.microsoft.com/office/word/2010/wordprocessingCanvas" xmlns:cx="http://schemas.microsoft.com/office/drawing/2014/chartex" xmlns:cx1="http://schemas.microsoft.com/office/drawing/2015/9/8/chartex" xmlns:cx2="http://schemas.microsoft.com/office/drawing/2015/10/21/chartex" xmlns:cx3="http://schemas.microsoft.com/office/drawing/2016/5/9/chartex" xmlns:cx4="http://schemas.microsoft.com/office/drawing/2016/5/10/chartex" xmlns:cx5="http://schemas.microsoft.com/office/drawing/2016/5/11/chartex" xmlns:cx6="http://schemas.microsoft.com/office/drawing/2016/5/12/chartex" xmlns:cx7="http://schemas.microsoft.com/office/drawing/2016/5/13/chartex" xmlns:cx8="http://schemas.microsoft.com/office/drawing/2016/5/14/chartex" xmlns:mc="http://schemas.openxmlformats.org/markup-compatibility/2006" xmlns:aink="http://schemas.microsoft.com/office/drawing/2016/ink" xmlns:am3d="http://schemas.microsoft.com/office/drawing/2017/model3d" xmlns:o="urn:schemas-microsoft-com:office:office" xmlns:oel="http://schemas.microsoft.com/office/2019/extlst" xmlns:r="http://schemas.openxmlformats.org/officeDocument/2006/relationships" xmlns:m="http://schemas.openxmlformats.org/officeDocument/2006/math" xmlns:v="urn:schemas-microsoft-com:vml" xmlns:wp14="http://schemas.microsoft.com/office/word/2010/wordprocessingDrawing" xmlns:wp="http://schemas.openxmlformats.org/drawingml/2006/wordprocessingDrawing" xmlns:w10="urn:schemas-microsoft-com:office:word" xmlns:w="http://schemas.openxmlformats.org/wordprocessingml/2006/main" xmlns:w14="http://schemas.microsoft.com/office/word/2010/wordml" xmlns:w15="http://schemas.microsoft.com/office/word/2012/wordml" xmlns:w16cex="http://schemas.microsoft.com/office/word/2018/wordml/cex" xmlns:w16cid="http://schemas.microsoft.com/office/word/2016/wordml/cid" xmlns:w16="http://schemas.microsoft.com/office/word/2018/wordml" xmlns:w16sdtdh="http://schemas.microsoft.com/office/word/2020/wordml/sdtdatahash" xmlns:w16se="http://schemas.microsoft.com/office/word/2015/wordml/symex" xmlns:wpg="http://schemas.microsoft.com/office/word/2010/wordprocessingGroup" xmlns:wpi="http://schemas.microsoft.com/office/word/2010/wordprocessingInk" xmlns:wne="http://schemas.microsoft.com/office/word/2006/wordml" xmlns:wps="http://schemas.microsoft.com/office/word/2010/wordprocessingShape" mc:Ignorable="w14 w15 w16se w16cid w16 w16cex w16sdtdh wp14">
   <w:abstractNum w:abstractNumId="0" w15:restartNumberingAfterBreak="0">
     <w:nsid w:val="2EC31B6E"/>
     <w:multiLevelType w:val="hybridMultilevel"/>

</xml_diff>